<commit_message>
Automatic build output files
</commit_message>
<xml_diff>
--- a/output/basic_daily_attendance/business.docx
+++ b/output/basic_daily_attendance/business.docx
@@ -2967,7 +2967,7 @@
     </w:lvl>
   </w:abstractNum>
   <w:abstractNum w:abstractNumId="990">
-    <w:nsid w:val="e22f7535"/>
+    <w:nsid w:val="3daaf766"/>
     <w:multiLevelType w:val="multilevel"/>
     <w:lvl w:ilvl="0">
       <w:numFmt w:val="bullet"/>
@@ -3048,7 +3048,7 @@
     </w:lvl>
   </w:abstractNum>
   <w:abstractNum w:abstractNumId="991">
-    <w:nsid w:val="caaa39e6"/>
+    <w:nsid w:val="74e883d2"/>
     <w:multiLevelType w:val="multilevel"/>
     <w:lvl w:ilvl="0">
       <w:numFmt w:val="bullet"/>
@@ -3129,7 +3129,7 @@
     </w:lvl>
   </w:abstractNum>
   <w:abstractNum w:abstractNumId="99411">
-    <w:nsid w:val="d849fb59"/>
+    <w:nsid w:val="c859891a"/>
     <w:multiLevelType w:val="multilevel"/>
     <w:lvl w:ilvl="0">
       <w:start w:val="1"/>

</xml_diff>